<commit_message>
updated data collection method
</commit_message>
<xml_diff>
--- a/Docs/Data Collection Method.docx
+++ b/Docs/Data Collection Method.docx
@@ -3,14 +3,592 @@
 <w:document xmlns:wpc="http://schemas.microsoft.com/office/word/2010/wordprocessingCanvas" xmlns:cx="http://schemas.microsoft.com/office/drawing/2014/chartex" xmlns:cx1="http://schemas.microsoft.com/office/drawing/2015/9/8/chartex" xmlns:cx2="http://schemas.microsoft.com/office/drawing/2015/10/21/chartex" xmlns:cx3="http://schemas.microsoft.com/office/drawing/2016/5/9/chartex" xmlns:cx4="http://schemas.microsoft.com/office/drawing/2016/5/10/chartex" xmlns:cx5="http://schemas.microsoft.com/office/drawing/2016/5/11/chartex" xmlns:cx6="http://schemas.microsoft.com/office/drawing/2016/5/12/chartex" xmlns:cx7="http://schemas.microsoft.com/office/drawing/2016/5/13/chartex" xmlns:cx8="http://schemas.microsoft.com/office/drawing/2016/5/14/chartex" xmlns:mc="http://schemas.openxmlformats.org/markup-compatibility/2006" xmlns:aink="http://schemas.microsoft.com/office/drawing/2016/ink" xmlns:am3d="http://schemas.microsoft.com/office/drawing/2017/model3d" xmlns:o="urn:schemas-microsoft-com:office:office" xmlns:r="http://schemas.openxmlformats.org/officeDocument/2006/relationships" xmlns:m="http://schemas.openxmlformats.org/officeDocument/2006/math" xmlns:v="urn:schemas-microsoft-com:vml" xmlns:wp14="http://schemas.microsoft.com/office/word/2010/wordprocessingDrawing" xmlns:wp="http://schemas.openxmlformats.org/drawingml/2006/wordprocessingDrawing" xmlns:w10="urn:schemas-microsoft-com:office:word" xmlns:w="http://schemas.openxmlformats.org/wordprocessingml/2006/main" xmlns:w14="http://schemas.microsoft.com/office/word/2010/wordml" xmlns:w15="http://schemas.microsoft.com/office/word/2012/wordml" xmlns:w16cid="http://schemas.microsoft.com/office/word/2016/wordml/cid" xmlns:w16se="http://schemas.microsoft.com/office/word/2015/wordml/symex" xmlns:wpg="http://schemas.microsoft.com/office/word/2010/wordprocessingGroup" xmlns:wpi="http://schemas.microsoft.com/office/word/2010/wordprocessingInk" xmlns:wne="http://schemas.microsoft.com/office/word/2006/wordml" xmlns:wps="http://schemas.microsoft.com/office/word/2010/wordprocessingShape" mc:Ignorable="w14 w15 w16se w16cid wp14">
   <w:body>
     <w:p>
-      <w:r>
+      <w:pPr>
+        <w:spacing w:line="480" w:lineRule="auto"/>
+        <w:rPr>
+          <w:rFonts w:cstheme="minorHAnsi"/>
+          <w:sz w:val="24"/>
+          <w:szCs w:val="24"/>
+        </w:rPr>
+      </w:pPr>
+      <w:r>
+        <w:rPr>
+          <w:rFonts w:cstheme="minorHAnsi"/>
+          <w:sz w:val="24"/>
+          <w:szCs w:val="24"/>
+        </w:rPr>
         <w:t>We are using t</w:t>
+      </w:r>
+      <w:r>
+        <w:rPr>
+          <w:rFonts w:cstheme="minorHAnsi"/>
+          <w:sz w:val="24"/>
+          <w:szCs w:val="24"/>
+        </w:rPr>
+        <w:t>hree</w:t>
+      </w:r>
+      <w:r>
+        <w:rPr>
+          <w:rFonts w:cstheme="minorHAnsi"/>
+          <w:sz w:val="24"/>
+          <w:szCs w:val="24"/>
+        </w:rPr>
+        <w:t xml:space="preserve"> sets of data </w:t>
+      </w:r>
+      <w:r>
+        <w:rPr>
+          <w:rFonts w:cstheme="minorHAnsi"/>
+          <w:sz w:val="24"/>
+          <w:szCs w:val="24"/>
+        </w:rPr>
+        <w:t xml:space="preserve">which originate from </w:t>
+      </w:r>
+      <w:r>
+        <w:rPr>
+          <w:rFonts w:cstheme="minorHAnsi"/>
+          <w:sz w:val="24"/>
+          <w:szCs w:val="24"/>
+        </w:rPr>
+        <w:t xml:space="preserve">the Food and Agriculture Organization of the United States (FAO). </w:t>
+      </w:r>
+      <w:r>
+        <w:rPr>
+          <w:rFonts w:cstheme="minorHAnsi"/>
+          <w:sz w:val="24"/>
+          <w:szCs w:val="24"/>
+        </w:rPr>
+        <w:t xml:space="preserve"> </w:t>
+      </w:r>
+      <w:r>
+        <w:rPr>
+          <w:rFonts w:cstheme="minorHAnsi"/>
+          <w:sz w:val="24"/>
+          <w:szCs w:val="24"/>
+        </w:rPr>
+        <w:t xml:space="preserve">All </w:t>
+      </w:r>
+      <w:r>
+        <w:rPr>
+          <w:rFonts w:cstheme="minorHAnsi"/>
+          <w:sz w:val="24"/>
+          <w:szCs w:val="24"/>
+        </w:rPr>
+        <w:t>three datasets are time series and range from 2000 to 2017.</w:t>
+      </w:r>
+      <w:r>
+        <w:rPr>
+          <w:rFonts w:cstheme="minorHAnsi"/>
+          <w:sz w:val="24"/>
+          <w:szCs w:val="24"/>
+        </w:rPr>
+        <w:t xml:space="preserve"> </w:t>
+      </w:r>
+      <w:r>
+        <w:rPr>
+          <w:rFonts w:cstheme="minorHAnsi"/>
+          <w:sz w:val="24"/>
+          <w:szCs w:val="24"/>
+        </w:rPr>
+        <w:t xml:space="preserve">The first dataset is </w:t>
+      </w:r>
+      <w:r>
+        <w:rPr>
+          <w:rFonts w:cstheme="minorHAnsi"/>
+          <w:sz w:val="24"/>
+          <w:szCs w:val="24"/>
+        </w:rPr>
+        <w:t>the A</w:t>
+      </w:r>
+      <w:r>
+        <w:rPr>
+          <w:rFonts w:cstheme="minorHAnsi"/>
+          <w:sz w:val="24"/>
+          <w:szCs w:val="24"/>
+        </w:rPr>
+        <w:t xml:space="preserve">ggregated data of </w:t>
+      </w:r>
+      <w:r>
+        <w:rPr>
+          <w:rFonts w:cstheme="minorHAnsi"/>
+          <w:sz w:val="24"/>
+          <w:szCs w:val="24"/>
+        </w:rPr>
+        <w:t>D</w:t>
+      </w:r>
+      <w:r>
+        <w:rPr>
+          <w:rFonts w:cstheme="minorHAnsi"/>
+          <w:sz w:val="24"/>
+          <w:szCs w:val="24"/>
+        </w:rPr>
+        <w:t xml:space="preserve">evelopment </w:t>
+      </w:r>
+      <w:r>
+        <w:rPr>
+          <w:rFonts w:cstheme="minorHAnsi"/>
+          <w:sz w:val="24"/>
+          <w:szCs w:val="24"/>
+        </w:rPr>
+        <w:t>A</w:t>
+      </w:r>
+      <w:r>
+        <w:rPr>
+          <w:rFonts w:cstheme="minorHAnsi"/>
+          <w:sz w:val="24"/>
+          <w:szCs w:val="24"/>
+        </w:rPr>
+        <w:t xml:space="preserve">id </w:t>
+      </w:r>
+      <w:r>
+        <w:rPr>
+          <w:rFonts w:cstheme="minorHAnsi"/>
+          <w:sz w:val="24"/>
+          <w:szCs w:val="24"/>
+        </w:rPr>
+        <w:t>D</w:t>
+      </w:r>
+      <w:r>
+        <w:rPr>
+          <w:rFonts w:cstheme="minorHAnsi"/>
+          <w:sz w:val="24"/>
+          <w:szCs w:val="24"/>
+        </w:rPr>
+        <w:t>isbursement</w:t>
+      </w:r>
+      <w:r>
+        <w:rPr>
+          <w:rFonts w:cstheme="minorHAnsi"/>
+          <w:sz w:val="24"/>
+          <w:szCs w:val="24"/>
+        </w:rPr>
+        <w:t xml:space="preserve"> (</w:t>
+      </w:r>
+      <w:r>
+        <w:rPr>
+          <w:rFonts w:cstheme="minorHAnsi"/>
+          <w:sz w:val="24"/>
+          <w:szCs w:val="24"/>
+        </w:rPr>
+        <w:t>ADAD)</w:t>
+      </w:r>
+      <w:r>
+        <w:rPr>
+          <w:rFonts w:cstheme="minorHAnsi"/>
+          <w:sz w:val="24"/>
+          <w:szCs w:val="24"/>
+        </w:rPr>
+        <w:t xml:space="preserve"> by bilateral, multilateral and private donors across four subregions of Sub Saharan Africa</w:t>
+      </w:r>
+      <w:r>
+        <w:rPr>
+          <w:rFonts w:cstheme="minorHAnsi"/>
+          <w:sz w:val="24"/>
+          <w:szCs w:val="24"/>
+        </w:rPr>
+        <w:t>:</w:t>
+      </w:r>
+      <w:r>
+        <w:rPr>
+          <w:rFonts w:cstheme="minorHAnsi"/>
+          <w:sz w:val="24"/>
+          <w:szCs w:val="24"/>
+        </w:rPr>
+        <w:t xml:space="preserve"> West, East, South and </w:t>
+      </w:r>
+      <w:r>
+        <w:rPr>
+          <w:rFonts w:cstheme="minorHAnsi"/>
+          <w:sz w:val="24"/>
+          <w:szCs w:val="24"/>
+        </w:rPr>
+        <w:t>Middle</w:t>
+      </w:r>
+      <w:r>
+        <w:rPr>
+          <w:rFonts w:cstheme="minorHAnsi"/>
+          <w:sz w:val="24"/>
+          <w:szCs w:val="24"/>
+        </w:rPr>
+        <w:t>.</w:t>
+      </w:r>
+      <w:r>
+        <w:rPr>
+          <w:rFonts w:cstheme="minorHAnsi"/>
+          <w:sz w:val="24"/>
+          <w:szCs w:val="24"/>
+        </w:rPr>
+        <w:t xml:space="preserve"> The ADAD data was last updated on January 26, 2019.</w:t>
+      </w:r>
+      <w:r>
+        <w:rPr>
+          <w:rFonts w:cstheme="minorHAnsi"/>
+          <w:sz w:val="24"/>
+          <w:szCs w:val="24"/>
+        </w:rPr>
+        <w:t xml:space="preserve"> </w:t>
+      </w:r>
+      <w:r>
+        <w:rPr>
+          <w:rFonts w:cstheme="minorHAnsi"/>
+          <w:sz w:val="24"/>
+          <w:szCs w:val="24"/>
+        </w:rPr>
+        <w:t>T</w:t>
       </w:r>
       <w:bookmarkStart w:id="0" w:name="_GoBack"/>
       <w:bookmarkEnd w:id="0"/>
       <w:r>
-        <w:t xml:space="preserve">wo sets of data that have both been pulled from the Food and Agriculture Organization of the United States (FAO). The first dataset is aggregated data of development aid disbursement by bilateral, multilateral and private donors across four subregions of Sub Saharan Africa. This dataset is a time series that ranges from 2000 to 2017 and it is measured in 2016 US dollars.  </w:t>
-      </w:r>
+        <w:rPr>
+          <w:rFonts w:cstheme="minorHAnsi"/>
+          <w:sz w:val="24"/>
+          <w:szCs w:val="24"/>
+        </w:rPr>
+        <w:t xml:space="preserve">he Development Aid Disbursement </w:t>
+      </w:r>
+      <w:r>
+        <w:rPr>
+          <w:rFonts w:cstheme="minorHAnsi"/>
+          <w:sz w:val="24"/>
+          <w:szCs w:val="24"/>
+        </w:rPr>
+        <w:t>is measured in</w:t>
+      </w:r>
+      <w:r>
+        <w:rPr>
+          <w:rFonts w:cstheme="minorHAnsi"/>
+          <w:sz w:val="24"/>
+          <w:szCs w:val="24"/>
+        </w:rPr>
+        <w:t xml:space="preserve"> terms of </w:t>
+      </w:r>
+      <w:r>
+        <w:rPr>
+          <w:rFonts w:cstheme="minorHAnsi"/>
+          <w:sz w:val="24"/>
+          <w:szCs w:val="24"/>
+        </w:rPr>
+        <w:t xml:space="preserve">2016 US </w:t>
+      </w:r>
+      <w:r>
+        <w:rPr>
+          <w:rFonts w:cstheme="minorHAnsi"/>
+          <w:sz w:val="24"/>
+          <w:szCs w:val="24"/>
+        </w:rPr>
+        <w:t xml:space="preserve">Millions of </w:t>
+      </w:r>
+      <w:r>
+        <w:rPr>
+          <w:rFonts w:cstheme="minorHAnsi"/>
+          <w:sz w:val="24"/>
+          <w:szCs w:val="24"/>
+        </w:rPr>
+        <w:t>dollars</w:t>
+      </w:r>
+      <w:r>
+        <w:rPr>
+          <w:rFonts w:cstheme="minorHAnsi"/>
+          <w:sz w:val="24"/>
+          <w:szCs w:val="24"/>
+        </w:rPr>
+        <w:t xml:space="preserve"> and</w:t>
+      </w:r>
+      <w:r>
+        <w:rPr>
+          <w:rFonts w:cstheme="minorHAnsi"/>
+          <w:sz w:val="24"/>
+          <w:szCs w:val="24"/>
+        </w:rPr>
+        <w:t xml:space="preserve"> </w:t>
+      </w:r>
+      <w:r>
+        <w:rPr>
+          <w:rFonts w:cstheme="minorHAnsi"/>
+          <w:sz w:val="24"/>
+          <w:szCs w:val="24"/>
+        </w:rPr>
+        <w:t>includes data on amount disbursed for basic nutrition and food aid and food security programs</w:t>
+      </w:r>
+      <w:r>
+        <w:rPr>
+          <w:rFonts w:cstheme="minorHAnsi"/>
+          <w:sz w:val="24"/>
+          <w:szCs w:val="24"/>
+        </w:rPr>
+        <w:t xml:space="preserve"> in these subregions</w:t>
+      </w:r>
+      <w:r>
+        <w:rPr>
+          <w:rFonts w:cstheme="minorHAnsi"/>
+          <w:sz w:val="24"/>
+          <w:szCs w:val="24"/>
+        </w:rPr>
+        <w:t>.</w:t>
+      </w:r>
+      <w:r>
+        <w:rPr>
+          <w:rFonts w:cstheme="minorHAnsi"/>
+          <w:sz w:val="24"/>
+          <w:szCs w:val="24"/>
+        </w:rPr>
+        <w:t xml:space="preserve"> </w:t>
+      </w:r>
+      <w:r>
+        <w:rPr>
+          <w:rFonts w:cstheme="minorHAnsi"/>
+          <w:sz w:val="24"/>
+          <w:szCs w:val="24"/>
+        </w:rPr>
+        <w:t>The second dataset is the Foreign Direct Investment (FDI) in the same Sub Saharan Africa subregions, which is also measured in 2016 US Millions of dollars. This dataset</w:t>
+      </w:r>
+      <w:r>
+        <w:rPr>
+          <w:rFonts w:cstheme="minorHAnsi"/>
+          <w:sz w:val="24"/>
+          <w:szCs w:val="24"/>
+        </w:rPr>
+        <w:t xml:space="preserve"> was last updated on November 11, 2019 and</w:t>
+      </w:r>
+      <w:r>
+        <w:rPr>
+          <w:rFonts w:cstheme="minorHAnsi"/>
+          <w:sz w:val="24"/>
+          <w:szCs w:val="24"/>
+        </w:rPr>
+        <w:t xml:space="preserve"> covers </w:t>
+      </w:r>
+      <w:r>
+        <w:rPr>
+          <w:rFonts w:cstheme="minorHAnsi"/>
+          <w:sz w:val="24"/>
+          <w:szCs w:val="24"/>
+        </w:rPr>
+        <w:t>the total FDI inflow from developed countri</w:t>
+      </w:r>
+      <w:r>
+        <w:rPr>
+          <w:rFonts w:cstheme="minorHAnsi"/>
+          <w:sz w:val="24"/>
+          <w:szCs w:val="24"/>
+        </w:rPr>
+        <w:t>es to</w:t>
+      </w:r>
+      <w:r>
+        <w:rPr>
+          <w:rFonts w:cstheme="minorHAnsi"/>
+          <w:sz w:val="24"/>
+          <w:szCs w:val="24"/>
+        </w:rPr>
+        <w:t xml:space="preserve"> the developing countries included the Sub Saharan Africa region.</w:t>
+      </w:r>
+      <w:r>
+        <w:rPr>
+          <w:rFonts w:cstheme="minorHAnsi"/>
+          <w:sz w:val="24"/>
+          <w:szCs w:val="24"/>
+        </w:rPr>
+        <w:t xml:space="preserve"> Both the ADAD and FDI datasets are from the</w:t>
+      </w:r>
+      <w:r>
+        <w:rPr>
+          <w:rFonts w:cstheme="minorHAnsi"/>
+          <w:sz w:val="24"/>
+          <w:szCs w:val="24"/>
+        </w:rPr>
+        <w:t xml:space="preserve"> FAO’s data group of </w:t>
+      </w:r>
+      <w:r>
+        <w:rPr>
+          <w:rFonts w:cstheme="minorHAnsi"/>
+          <w:sz w:val="24"/>
+          <w:szCs w:val="24"/>
+        </w:rPr>
+        <w:t xml:space="preserve">Development Flows to Agriculture. </w:t>
+      </w:r>
+      <w:r>
+        <w:rPr>
+          <w:rFonts w:cstheme="minorHAnsi"/>
+          <w:sz w:val="24"/>
+          <w:szCs w:val="24"/>
+        </w:rPr>
+        <w:t>The third dataset is the Average Dietary Energy Supply Adequacy (ADESA)</w:t>
+      </w:r>
+      <w:r>
+        <w:rPr>
+          <w:rFonts w:cstheme="minorHAnsi"/>
+          <w:sz w:val="24"/>
+          <w:szCs w:val="24"/>
+        </w:rPr>
+        <w:t xml:space="preserve"> from the</w:t>
+      </w:r>
+      <w:r>
+        <w:rPr>
+          <w:rFonts w:cstheme="minorHAnsi"/>
+          <w:sz w:val="24"/>
+          <w:szCs w:val="24"/>
+        </w:rPr>
+        <w:t xml:space="preserve"> FAO’s</w:t>
+      </w:r>
+      <w:r>
+        <w:rPr>
+          <w:rFonts w:cstheme="minorHAnsi"/>
+          <w:sz w:val="24"/>
+          <w:szCs w:val="24"/>
+        </w:rPr>
+        <w:t xml:space="preserve"> suite of Food Security Indicators which was last updated on October 11, 2019.</w:t>
+      </w:r>
+      <w:r>
+        <w:rPr>
+          <w:rFonts w:cstheme="minorHAnsi"/>
+          <w:sz w:val="24"/>
+          <w:szCs w:val="24"/>
+        </w:rPr>
+        <w:t xml:space="preserve"> It is represented in a three-year average </w:t>
+      </w:r>
+      <w:r>
+        <w:rPr>
+          <w:rFonts w:cstheme="minorHAnsi"/>
+          <w:sz w:val="24"/>
+          <w:szCs w:val="24"/>
+        </w:rPr>
+        <w:t xml:space="preserve">format </w:t>
+      </w:r>
+      <w:r>
+        <w:rPr>
+          <w:rFonts w:cstheme="minorHAnsi"/>
+          <w:sz w:val="24"/>
+          <w:szCs w:val="24"/>
+        </w:rPr>
+        <w:t xml:space="preserve">and is indicated as a </w:t>
+      </w:r>
+      <w:r>
+        <w:rPr>
+          <w:rFonts w:cstheme="minorHAnsi"/>
+          <w:sz w:val="24"/>
+          <w:szCs w:val="24"/>
+        </w:rPr>
+        <w:t>percentage (FAO 2019)</w:t>
+      </w:r>
+      <w:r>
+        <w:rPr>
+          <w:rFonts w:cstheme="minorHAnsi"/>
+          <w:sz w:val="24"/>
+          <w:szCs w:val="24"/>
+        </w:rPr>
+        <w:t>.</w:t>
+      </w:r>
+      <w:r>
+        <w:rPr>
+          <w:rFonts w:cstheme="minorHAnsi"/>
+          <w:sz w:val="24"/>
+          <w:szCs w:val="24"/>
+        </w:rPr>
+        <w:t xml:space="preserve"> The dietary energy supply is determined by each country’s average supply of calories for food consumption for the population.</w:t>
+      </w:r>
+      <w:r>
+        <w:rPr>
+          <w:rFonts w:cstheme="minorHAnsi"/>
+          <w:sz w:val="24"/>
+          <w:szCs w:val="24"/>
+        </w:rPr>
+        <w:t xml:space="preserve"> The ADAD and FDI datasets will represent the independent variables of our analysis while the ADESA will be the dependent variable measuring the impact of agricultural development aid on the nutrition of the Sub Saharan African population.</w:t>
+      </w:r>
+    </w:p>
+    <w:p>
+      <w:pPr>
+        <w:spacing w:line="480" w:lineRule="auto"/>
+        <w:rPr>
+          <w:rFonts w:cstheme="minorHAnsi"/>
+          <w:sz w:val="24"/>
+          <w:szCs w:val="24"/>
+        </w:rPr>
+      </w:pPr>
+    </w:p>
+    <w:p>
+      <w:pPr>
+        <w:spacing w:line="480" w:lineRule="auto"/>
+        <w:rPr>
+          <w:rFonts w:cstheme="minorHAnsi"/>
+          <w:sz w:val="24"/>
+          <w:szCs w:val="24"/>
+        </w:rPr>
+      </w:pPr>
+    </w:p>
+    <w:p>
+      <w:pPr>
+        <w:spacing w:line="480" w:lineRule="auto"/>
+        <w:rPr>
+          <w:rFonts w:cstheme="minorHAnsi"/>
+          <w:sz w:val="24"/>
+          <w:szCs w:val="24"/>
+          <w:u w:val="single"/>
+        </w:rPr>
+      </w:pPr>
+      <w:r>
+        <w:rPr>
+          <w:rFonts w:cstheme="minorHAnsi"/>
+          <w:sz w:val="24"/>
+          <w:szCs w:val="24"/>
+          <w:u w:val="single"/>
+        </w:rPr>
+        <w:lastRenderedPageBreak/>
+        <w:t>Works Cited</w:t>
+      </w:r>
+    </w:p>
+    <w:p>
+      <w:pPr>
+        <w:spacing w:line="240" w:lineRule="auto"/>
+        <w:ind w:left="720" w:hanging="720"/>
+        <w:rPr>
+          <w:rFonts w:cstheme="minorHAnsi"/>
+          <w:sz w:val="24"/>
+          <w:szCs w:val="24"/>
+        </w:rPr>
+      </w:pPr>
+      <w:r>
+        <w:rPr>
+          <w:rFonts w:cstheme="minorHAnsi"/>
+          <w:sz w:val="24"/>
+          <w:szCs w:val="24"/>
+        </w:rPr>
+        <w:t xml:space="preserve">Food and Agriculture Organization of the United Nations, 2019. </w:t>
+      </w:r>
+      <w:proofErr w:type="spellStart"/>
+      <w:r>
+        <w:rPr>
+          <w:rFonts w:cstheme="minorHAnsi"/>
+          <w:sz w:val="24"/>
+          <w:szCs w:val="24"/>
+        </w:rPr>
+        <w:t>FAOStats</w:t>
+      </w:r>
+      <w:proofErr w:type="spellEnd"/>
+      <w:r>
+        <w:rPr>
+          <w:rFonts w:cstheme="minorHAnsi"/>
+          <w:sz w:val="24"/>
+          <w:szCs w:val="24"/>
+        </w:rPr>
+        <w:t xml:space="preserve">. </w:t>
+      </w:r>
+      <w:hyperlink r:id="rId4" w:anchor="data" w:history="1">
+        <w:r>
+          <w:rPr>
+            <w:rStyle w:val="Hyperlink"/>
+          </w:rPr>
+          <w:t>http://www.fao.org/faostat/en/#data</w:t>
+        </w:r>
+      </w:hyperlink>
+    </w:p>
+    <w:p>
+      <w:pPr>
+        <w:spacing w:line="480" w:lineRule="auto"/>
+        <w:rPr>
+          <w:rFonts w:cstheme="minorHAnsi"/>
+          <w:sz w:val="24"/>
+          <w:szCs w:val="24"/>
+        </w:rPr>
+      </w:pPr>
     </w:p>
     <w:sectPr>
       <w:pgSz w:w="12240" w:h="15840"/>
@@ -145,6 +723,7 @@
     <w:lsdException w:name="HTML Sample" w:semiHidden="1" w:unhideWhenUsed="1"/>
     <w:lsdException w:name="HTML Typewriter" w:semiHidden="1" w:unhideWhenUsed="1"/>
     <w:lsdException w:name="HTML Variable" w:semiHidden="1" w:unhideWhenUsed="1"/>
+    <w:lsdException w:name="Normal Table" w:semiHidden="1" w:unhideWhenUsed="1"/>
     <w:lsdException w:name="annotation subject" w:semiHidden="1" w:unhideWhenUsed="1"/>
     <w:lsdException w:name="No List" w:semiHidden="1" w:unhideWhenUsed="1"/>
     <w:lsdException w:name="Outline List 1" w:semiHidden="1" w:unhideWhenUsed="1"/>
@@ -191,8 +770,10 @@
     <w:lsdException w:name="Table Subtle 2" w:semiHidden="1" w:unhideWhenUsed="1"/>
     <w:lsdException w:name="Table Web 1" w:semiHidden="1" w:unhideWhenUsed="1"/>
     <w:lsdException w:name="Table Web 2" w:semiHidden="1" w:unhideWhenUsed="1"/>
+    <w:lsdException w:name="Table Web 3" w:semiHidden="1" w:unhideWhenUsed="1"/>
     <w:lsdException w:name="Balloon Text" w:semiHidden="1" w:unhideWhenUsed="1"/>
     <w:lsdException w:name="Table Grid" w:uiPriority="39"/>
+    <w:lsdException w:name="Table Theme" w:semiHidden="1" w:unhideWhenUsed="1"/>
     <w:lsdException w:name="Placeholder Text" w:semiHidden="1"/>
     <w:lsdException w:name="No Spacing" w:uiPriority="1" w:qFormat="1"/>
     <w:lsdException w:name="Light Shading" w:uiPriority="60"/>
@@ -444,6 +1025,18 @@
     <w:uiPriority w:val="99"/>
     <w:semiHidden/>
     <w:unhideWhenUsed/>
+  </w:style>
+  <w:style w:type="character" w:styleId="Hyperlink">
+    <w:name w:val="Hyperlink"/>
+    <w:basedOn w:val="DefaultParagraphFont"/>
+    <w:uiPriority w:val="99"/>
+    <w:semiHidden/>
+    <w:unhideWhenUsed/>
+    <w:rsid w:val="00323FDC"/>
+    <w:rPr>
+      <w:color w:val="0000FF"/>
+      <w:u w:val="single"/>
+    </w:rPr>
   </w:style>
 </w:styles>
 </file>

</xml_diff>

<commit_message>
adding notes to the data collection file
</commit_message>
<xml_diff>
--- a/Docs/Data Collection Method.docx
+++ b/Docs/Data Collection Method.docx
@@ -233,17 +233,7 @@
           <w:sz w:val="24"/>
           <w:szCs w:val="24"/>
         </w:rPr>
-        <w:t>T</w:t>
-      </w:r>
-      <w:bookmarkStart w:id="0" w:name="_GoBack"/>
-      <w:bookmarkEnd w:id="0"/>
-      <w:r>
-        <w:rPr>
-          <w:rFonts w:cstheme="minorHAnsi"/>
-          <w:sz w:val="24"/>
-          <w:szCs w:val="24"/>
-        </w:rPr>
-        <w:t xml:space="preserve">he Development Aid Disbursement </w:t>
+        <w:t xml:space="preserve">The Development Aid Disbursement </w:t>
       </w:r>
       <w:r>
         <w:rPr>
@@ -503,6 +493,35 @@
           <w:szCs w:val="24"/>
         </w:rPr>
       </w:pPr>
+      <w:r>
+        <w:rPr>
+          <w:rFonts w:cstheme="minorHAnsi"/>
+          <w:sz w:val="24"/>
+          <w:szCs w:val="24"/>
+          <w:highlight w:val="yellow"/>
+        </w:rPr>
+        <w:t xml:space="preserve">Talk about how the data is from FOA, but collected some of it from other sources- estimates, not official data </w:t>
+      </w:r>
+      <w:proofErr w:type="spellStart"/>
+      <w:r>
+        <w:rPr>
+          <w:rFonts w:cstheme="minorHAnsi"/>
+          <w:sz w:val="24"/>
+          <w:szCs w:val="24"/>
+          <w:highlight w:val="yellow"/>
+        </w:rPr>
+        <w:t>etc</w:t>
+      </w:r>
+      <w:proofErr w:type="spellEnd"/>
+      <w:r>
+        <w:rPr>
+          <w:rFonts w:cstheme="minorHAnsi"/>
+          <w:sz w:val="24"/>
+          <w:szCs w:val="24"/>
+          <w:highlight w:val="yellow"/>
+        </w:rPr>
+        <w:t>…</w:t>
+      </w:r>
     </w:p>
     <w:p>
       <w:pPr>
@@ -513,6 +532,8 @@
           <w:szCs w:val="24"/>
         </w:rPr>
       </w:pPr>
+      <w:bookmarkStart w:id="0" w:name="_GoBack"/>
+      <w:bookmarkEnd w:id="0"/>
     </w:p>
     <w:p>
       <w:pPr>
@@ -543,6 +564,7 @@
           <w:rFonts w:cstheme="minorHAnsi"/>
           <w:sz w:val="24"/>
           <w:szCs w:val="24"/>
+          <w:lang w:val="fr-FR"/>
         </w:rPr>
       </w:pPr>
       <w:r>
@@ -559,6 +581,7 @@
           <w:rFonts w:cstheme="minorHAnsi"/>
           <w:sz w:val="24"/>
           <w:szCs w:val="24"/>
+          <w:lang w:val="fr-FR"/>
         </w:rPr>
         <w:t>FAOStats</w:t>
       </w:r>
@@ -568,6 +591,7 @@
           <w:rFonts w:cstheme="minorHAnsi"/>
           <w:sz w:val="24"/>
           <w:szCs w:val="24"/>
+          <w:lang w:val="fr-FR"/>
         </w:rPr>
         <w:t xml:space="preserve">. </w:t>
       </w:r>
@@ -575,6 +599,7 @@
         <w:r>
           <w:rPr>
             <w:rStyle w:val="Hyperlink"/>
+            <w:lang w:val="fr-FR"/>
           </w:rPr>
           <w:t>http://www.fao.org/faostat/en/#data</w:t>
         </w:r>
@@ -587,6 +612,7 @@
           <w:rFonts w:cstheme="minorHAnsi"/>
           <w:sz w:val="24"/>
           <w:szCs w:val="24"/>
+          <w:lang w:val="fr-FR"/>
         </w:rPr>
       </w:pPr>
     </w:p>

</xml_diff>